<commit_message>
modify some wrong sentences in Lecture-1 of Section-3
</commit_message>
<xml_diff>
--- a/Section-3/Lecture-1.docx
+++ b/Section-3/Lecture-1.docx
@@ -1,6 +1,6 @@
 
 <file path=word/document.xml><?xml version="1.0" encoding="utf-8"?>
-<w:document xmlns:wpc="http://schemas.microsoft.com/office/word/2010/wordprocessingCanvas" xmlns:cx="http://schemas.microsoft.com/office/drawing/2014/chartex" xmlns:mc="http://schemas.openxmlformats.org/markup-compatibility/2006" xmlns:o="urn:schemas-microsoft-com:office:office" xmlns:r="http://schemas.openxmlformats.org/officeDocument/2006/relationships" xmlns:m="http://schemas.openxmlformats.org/officeDocument/2006/math" xmlns:v="urn:schemas-microsoft-com:vml" xmlns:wp14="http://schemas.microsoft.com/office/word/2010/wordprocessingDrawing" xmlns:wp="http://schemas.openxmlformats.org/drawingml/2006/wordprocessingDrawing" xmlns:w10="urn:schemas-microsoft-com:office:word" xmlns:w="http://schemas.openxmlformats.org/wordprocessingml/2006/main" xmlns:w14="http://schemas.microsoft.com/office/word/2010/wordml" xmlns:w15="http://schemas.microsoft.com/office/word/2012/wordml" xmlns:w16se="http://schemas.microsoft.com/office/word/2015/wordml/symex" xmlns:wpg="http://schemas.microsoft.com/office/word/2010/wordprocessingGroup" xmlns:wpi="http://schemas.microsoft.com/office/word/2010/wordprocessingInk" xmlns:wne="http://schemas.microsoft.com/office/word/2006/wordml" xmlns:wps="http://schemas.microsoft.com/office/word/2010/wordprocessingShape" mc:Ignorable="w14 w15 w16se wp14">
+<w:document xmlns:wpc="http://schemas.microsoft.com/office/word/2010/wordprocessingCanvas" xmlns:cx="http://schemas.microsoft.com/office/drawing/2014/chartex" xmlns:cx1="http://schemas.microsoft.com/office/drawing/2015/9/8/chartex" xmlns:cx2="http://schemas.microsoft.com/office/drawing/2015/10/21/chartex" xmlns:cx3="http://schemas.microsoft.com/office/drawing/2016/5/9/chartex" xmlns:cx4="http://schemas.microsoft.com/office/drawing/2016/5/10/chartex" xmlns:cx5="http://schemas.microsoft.com/office/drawing/2016/5/11/chartex" xmlns:cx6="http://schemas.microsoft.com/office/drawing/2016/5/12/chartex" xmlns:cx7="http://schemas.microsoft.com/office/drawing/2016/5/13/chartex" xmlns:cx8="http://schemas.microsoft.com/office/drawing/2016/5/14/chartex" xmlns:mc="http://schemas.openxmlformats.org/markup-compatibility/2006" xmlns:aink="http://schemas.microsoft.com/office/drawing/2016/ink" xmlns:am3d="http://schemas.microsoft.com/office/drawing/2017/model3d" xmlns:o="urn:schemas-microsoft-com:office:office" xmlns:r="http://schemas.openxmlformats.org/officeDocument/2006/relationships" xmlns:m="http://schemas.openxmlformats.org/officeDocument/2006/math" xmlns:v="urn:schemas-microsoft-com:vml" xmlns:wp14="http://schemas.microsoft.com/office/word/2010/wordprocessingDrawing" xmlns:wp="http://schemas.openxmlformats.org/drawingml/2006/wordprocessingDrawing" xmlns:w10="urn:schemas-microsoft-com:office:word" xmlns:w="http://schemas.openxmlformats.org/wordprocessingml/2006/main" xmlns:w14="http://schemas.microsoft.com/office/word/2010/wordml" xmlns:w15="http://schemas.microsoft.com/office/word/2012/wordml" xmlns:w16cid="http://schemas.microsoft.com/office/word/2016/wordml/cid" xmlns:w16se="http://schemas.microsoft.com/office/word/2015/wordml/symex" xmlns:wpg="http://schemas.microsoft.com/office/word/2010/wordprocessingGroup" xmlns:wpi="http://schemas.microsoft.com/office/word/2010/wordprocessingInk" xmlns:wne="http://schemas.microsoft.com/office/word/2006/wordml" xmlns:wps="http://schemas.microsoft.com/office/word/2010/wordprocessingShape" mc:Ignorable="w14 w15 w16se w16cid wp14">
   <w:body>
     <w:p>
       <w:pPr>
@@ -417,6 +417,14 @@
       </w:r>
       <w:r>
         <w:rPr>
+          <w:sz w:val="32"/>
+          <w:szCs w:val="32"/>
+          <w:lang w:val="az-Latn-AZ"/>
+        </w:rPr>
+        <w:t>-ı</w:t>
+      </w:r>
+      <w:r>
+        <w:rPr>
           <w:b/>
           <w:sz w:val="32"/>
           <w:szCs w:val="32"/>
@@ -752,8 +760,6 @@
         </w:rPr>
         <w:t>funksiyası vasitəsi ilə həyata keçirdək.</w:t>
       </w:r>
-      <w:bookmarkStart w:id="0" w:name="_GoBack"/>
-      <w:bookmarkEnd w:id="0"/>
     </w:p>
     <w:p>
       <w:pPr>
@@ -894,17 +900,8 @@
           <w:sz w:val="32"/>
           <w:szCs w:val="32"/>
         </w:rPr>
-        <w:t xml:space="preserve"> o </w:t>
-      </w:r>
-      <w:proofErr w:type="spellStart"/>
-      <w:r>
-        <w:rPr>
-          <w:sz w:val="32"/>
-          <w:szCs w:val="32"/>
-        </w:rPr>
-        <w:t>dem</w:t>
-      </w:r>
-      <w:proofErr w:type="spellEnd"/>
+        <w:t xml:space="preserve"> o dem</w:t>
+      </w:r>
       <w:r>
         <w:rPr>
           <w:sz w:val="32"/>
@@ -945,21 +942,12 @@
         </w:rPr>
         <w:t xml:space="preserve">w function </w:t>
       </w:r>
-      <w:proofErr w:type="spellStart"/>
-      <w:r>
-        <w:rPr>
-          <w:sz w:val="32"/>
-          <w:szCs w:val="32"/>
-        </w:rPr>
-        <w:t>dan</w:t>
-      </w:r>
-      <w:proofErr w:type="spellEnd"/>
-      <w:r>
-        <w:rPr>
-          <w:sz w:val="32"/>
-          <w:szCs w:val="32"/>
-        </w:rPr>
-        <w:t xml:space="preserve"> </w:t>
+      <w:r>
+        <w:rPr>
+          <w:sz w:val="32"/>
+          <w:szCs w:val="32"/>
+        </w:rPr>
+        <w:t xml:space="preserve">dan </w:t>
       </w:r>
       <w:proofErr w:type="spellStart"/>
       <w:r>
@@ -1996,49 +1984,24 @@
       </w:pPr>
       <w:r>
         <w:rPr>
-          <w:sz w:val="32"/>
-          <w:szCs w:val="32"/>
-          <w:lang w:val="az-Latn-AZ"/>
-        </w:rPr>
-        <w:t xml:space="preserve">Səndən aşağıdakı şəkildə olan </w:t>
-      </w:r>
-      <w:r>
-        <w:rPr>
-          <w:b/>
-          <w:sz w:val="32"/>
-          <w:szCs w:val="32"/>
-          <w:lang w:val="az-Latn-AZ"/>
-        </w:rPr>
-        <w:t xml:space="preserve">resultset </w:t>
-      </w:r>
-      <w:r>
-        <w:rPr>
-          <w:sz w:val="32"/>
-          <w:szCs w:val="32"/>
-          <w:lang w:val="az-Latn-AZ"/>
-        </w:rPr>
-        <w:t>kimi bir query yazmağını istəyirəm.</w:t>
-      </w:r>
-    </w:p>
-    <w:p>
-      <w:pPr>
-        <w:rPr>
-          <w:sz w:val="32"/>
-          <w:szCs w:val="32"/>
-          <w:lang w:val="az-Latn-AZ"/>
-        </w:rPr>
-      </w:pPr>
-      <w:r>
-        <w:rPr>
           <w:noProof/>
           <w:sz w:val="32"/>
           <w:szCs w:val="32"/>
+          <w:lang w:val="az-Latn-AZ"/>
         </w:rPr>
         <w:drawing>
-          <wp:inline distT="0" distB="0" distL="0" distR="0" wp14:anchorId="04FFFF0F" wp14:editId="6BE890AD">
-            <wp:extent cx="5938057" cy="1856509"/>
-            <wp:effectExtent l="0" t="0" r="5715" b="0"/>
-            <wp:docPr id="9" name="Picture 9"/>
+          <wp:anchor distT="0" distB="0" distL="114300" distR="114300" simplePos="0" relativeHeight="251666432" behindDoc="0" locked="0" layoutInCell="1" allowOverlap="1">
+            <wp:simplePos x="0" y="0"/>
+            <wp:positionH relativeFrom="column">
+              <wp:posOffset>-39188</wp:posOffset>
+            </wp:positionH>
+            <wp:positionV relativeFrom="paragraph">
+              <wp:posOffset>491127</wp:posOffset>
+            </wp:positionV>
+            <wp:extent cx="5943600" cy="2228850"/>
+            <wp:effectExtent l="0" t="0" r="0" b="0"/>
+            <wp:wrapSquare wrapText="bothSides"/>
+            <wp:docPr id="11" name="Picture 11"/>
             <wp:cNvGraphicFramePr>
               <a:graphicFrameLocks xmlns:a="http://schemas.openxmlformats.org/drawingml/2006/main" noChangeAspect="1"/>
             </wp:cNvGraphicFramePr>
@@ -2046,11 +2009,11 @@
               <a:graphicData uri="http://schemas.openxmlformats.org/drawingml/2006/picture">
                 <pic:pic xmlns:pic="http://schemas.openxmlformats.org/drawingml/2006/picture">
                   <pic:nvPicPr>
-                    <pic:cNvPr id="9" name="WhatsApp Image 2023-01-20 at 06.58.28.jpeg"/>
+                    <pic:cNvPr id="11" name="WhatsApp Image 2023-06-21 at 15.44.10.jpeg"/>
                     <pic:cNvPicPr/>
                   </pic:nvPicPr>
                   <pic:blipFill>
-                    <a:blip r:embed="rId12">
+                    <a:blip r:embed="rId12" cstate="print">
                       <a:extLst>
                         <a:ext uri="{28A0092B-C50C-407E-A947-70E740481C1C}">
                           <a14:useLocalDpi xmlns:a14="http://schemas.microsoft.com/office/drawing/2010/main" val="0"/>
@@ -2064,7 +2027,7 @@
                   <pic:spPr>
                     <a:xfrm>
                       <a:off x="0" y="0"/>
-                      <a:ext cx="5996910" cy="1874909"/>
+                      <a:ext cx="5943600" cy="2228850"/>
                     </a:xfrm>
                     <a:prstGeom prst="rect">
                       <a:avLst/>
@@ -2073,21 +2036,45 @@
                 </pic:pic>
               </a:graphicData>
             </a:graphic>
-          </wp:inline>
+          </wp:anchor>
         </w:drawing>
+      </w:r>
+      <w:r>
+        <w:rPr>
+          <w:sz w:val="32"/>
+          <w:szCs w:val="32"/>
+          <w:lang w:val="az-Latn-AZ"/>
+        </w:rPr>
+        <w:t>A</w:t>
+      </w:r>
+      <w:r>
+        <w:rPr>
+          <w:sz w:val="32"/>
+          <w:szCs w:val="32"/>
+          <w:lang w:val="az-Latn-AZ"/>
+        </w:rPr>
+        <w:t xml:space="preserve">şağıdakı şəkildə olan </w:t>
+      </w:r>
+      <w:r>
+        <w:rPr>
+          <w:b/>
+          <w:sz w:val="32"/>
+          <w:szCs w:val="32"/>
+          <w:lang w:val="az-Latn-AZ"/>
+        </w:rPr>
+        <w:t xml:space="preserve">resultset </w:t>
+      </w:r>
+      <w:r>
+        <w:rPr>
+          <w:sz w:val="32"/>
+          <w:szCs w:val="32"/>
+          <w:lang w:val="az-Latn-AZ"/>
+        </w:rPr>
+        <w:t>kimi bir query yazmağını istəyirəm.</w:t>
       </w:r>
     </w:p>
     <w:p>
       <w:pPr>
-        <w:pStyle w:val="ListParagraph"/>
-        <w:rPr>
-          <w:sz w:val="32"/>
-          <w:szCs w:val="32"/>
-        </w:rPr>
-      </w:pPr>
-    </w:p>
-    <w:p>
-      <w:pPr>
         <w:jc w:val="center"/>
         <w:rPr>
           <w:b/>
@@ -2095,6 +2082,7 @@
           <w:szCs w:val="32"/>
         </w:rPr>
       </w:pPr>
+      <w:bookmarkStart w:id="0" w:name="_GoBack"/>
       <w:r>
         <w:rPr>
           <w:noProof/>
@@ -2106,10 +2094,10 @@
           <wp:anchor distT="0" distB="0" distL="114300" distR="114300" simplePos="0" relativeHeight="251665408" behindDoc="0" locked="0" layoutInCell="1" allowOverlap="1" wp14:anchorId="793245C2" wp14:editId="18AB2F38">
             <wp:simplePos x="0" y="0"/>
             <wp:positionH relativeFrom="column">
-              <wp:posOffset>124691</wp:posOffset>
+              <wp:posOffset>-26307</wp:posOffset>
             </wp:positionH>
             <wp:positionV relativeFrom="paragraph">
-              <wp:posOffset>319174</wp:posOffset>
+              <wp:posOffset>416470</wp:posOffset>
             </wp:positionV>
             <wp:extent cx="5943600" cy="1969770"/>
             <wp:effectExtent l="0" t="0" r="0" b="0"/>
@@ -2152,6 +2140,7 @@
           </wp:anchor>
         </w:drawing>
       </w:r>
+      <w:bookmarkEnd w:id="0"/>
       <w:r>
         <w:rPr>
           <w:b/>
@@ -2180,7 +2169,7 @@
 </file>
 
 <file path=word/numbering.xml><?xml version="1.0" encoding="utf-8"?>
-<w:numbering xmlns:wpc="http://schemas.microsoft.com/office/word/2010/wordprocessingCanvas" xmlns:cx="http://schemas.microsoft.com/office/drawing/2014/chartex" xmlns:mc="http://schemas.openxmlformats.org/markup-compatibility/2006" xmlns:o="urn:schemas-microsoft-com:office:office" xmlns:r="http://schemas.openxmlformats.org/officeDocument/2006/relationships" xmlns:m="http://schemas.openxmlformats.org/officeDocument/2006/math" xmlns:v="urn:schemas-microsoft-com:vml" xmlns:wp14="http://schemas.microsoft.com/office/word/2010/wordprocessingDrawing" xmlns:wp="http://schemas.openxmlformats.org/drawingml/2006/wordprocessingDrawing" xmlns:w10="urn:schemas-microsoft-com:office:word" xmlns:w="http://schemas.openxmlformats.org/wordprocessingml/2006/main" xmlns:w14="http://schemas.microsoft.com/office/word/2010/wordml" xmlns:w15="http://schemas.microsoft.com/office/word/2012/wordml" xmlns:w16se="http://schemas.microsoft.com/office/word/2015/wordml/symex" xmlns:wpg="http://schemas.microsoft.com/office/word/2010/wordprocessingGroup" xmlns:wpi="http://schemas.microsoft.com/office/word/2010/wordprocessingInk" xmlns:wne="http://schemas.microsoft.com/office/word/2006/wordml" xmlns:wps="http://schemas.microsoft.com/office/word/2010/wordprocessingShape" mc:Ignorable="w14 w15 w16se wp14">
+<w:numbering xmlns:wpc="http://schemas.microsoft.com/office/word/2010/wordprocessingCanvas" xmlns:cx="http://schemas.microsoft.com/office/drawing/2014/chartex" xmlns:cx1="http://schemas.microsoft.com/office/drawing/2015/9/8/chartex" xmlns:cx2="http://schemas.microsoft.com/office/drawing/2015/10/21/chartex" xmlns:cx3="http://schemas.microsoft.com/office/drawing/2016/5/9/chartex" xmlns:cx4="http://schemas.microsoft.com/office/drawing/2016/5/10/chartex" xmlns:cx5="http://schemas.microsoft.com/office/drawing/2016/5/11/chartex" xmlns:cx6="http://schemas.microsoft.com/office/drawing/2016/5/12/chartex" xmlns:cx7="http://schemas.microsoft.com/office/drawing/2016/5/13/chartex" xmlns:cx8="http://schemas.microsoft.com/office/drawing/2016/5/14/chartex" xmlns:mc="http://schemas.openxmlformats.org/markup-compatibility/2006" xmlns:aink="http://schemas.microsoft.com/office/drawing/2016/ink" xmlns:am3d="http://schemas.microsoft.com/office/drawing/2017/model3d" xmlns:o="urn:schemas-microsoft-com:office:office" xmlns:r="http://schemas.openxmlformats.org/officeDocument/2006/relationships" xmlns:m="http://schemas.openxmlformats.org/officeDocument/2006/math" xmlns:v="urn:schemas-microsoft-com:vml" xmlns:wp14="http://schemas.microsoft.com/office/word/2010/wordprocessingDrawing" xmlns:wp="http://schemas.openxmlformats.org/drawingml/2006/wordprocessingDrawing" xmlns:w10="urn:schemas-microsoft-com:office:word" xmlns:w="http://schemas.openxmlformats.org/wordprocessingml/2006/main" xmlns:w14="http://schemas.microsoft.com/office/word/2010/wordml" xmlns:w15="http://schemas.microsoft.com/office/word/2012/wordml" xmlns:w16cid="http://schemas.microsoft.com/office/word/2016/wordml/cid" xmlns:w16se="http://schemas.microsoft.com/office/word/2015/wordml/symex" xmlns:wpg="http://schemas.microsoft.com/office/word/2010/wordprocessingGroup" xmlns:wpi="http://schemas.microsoft.com/office/word/2010/wordprocessingInk" xmlns:wne="http://schemas.microsoft.com/office/word/2006/wordml" xmlns:wps="http://schemas.microsoft.com/office/word/2010/wordprocessingShape" mc:Ignorable="w14 w15 w16se w16cid wp14">
   <w:abstractNum w:abstractNumId="0" w15:restartNumberingAfterBreak="0">
     <w:nsid w:val="0B9E6496"/>
     <w:multiLevelType w:val="hybridMultilevel"/>
@@ -2746,7 +2735,7 @@
 </file>
 
 <file path=word/styles.xml><?xml version="1.0" encoding="utf-8"?>
-<w:styles xmlns:mc="http://schemas.openxmlformats.org/markup-compatibility/2006" xmlns:r="http://schemas.openxmlformats.org/officeDocument/2006/relationships" xmlns:w="http://schemas.openxmlformats.org/wordprocessingml/2006/main" xmlns:w14="http://schemas.microsoft.com/office/word/2010/wordml" xmlns:w15="http://schemas.microsoft.com/office/word/2012/wordml" xmlns:w16se="http://schemas.microsoft.com/office/word/2015/wordml/symex" mc:Ignorable="w14 w15 w16se">
+<w:styles xmlns:mc="http://schemas.openxmlformats.org/markup-compatibility/2006" xmlns:r="http://schemas.openxmlformats.org/officeDocument/2006/relationships" xmlns:w="http://schemas.openxmlformats.org/wordprocessingml/2006/main" xmlns:w14="http://schemas.microsoft.com/office/word/2010/wordml" xmlns:w15="http://schemas.microsoft.com/office/word/2012/wordml" xmlns:w16cid="http://schemas.microsoft.com/office/word/2016/wordml/cid" xmlns:w16se="http://schemas.microsoft.com/office/word/2015/wordml/symex" mc:Ignorable="w14 w15 w16se w16cid">
   <w:docDefaults>
     <w:rPrDefault>
       <w:rPr>
@@ -2762,7 +2751,7 @@
       </w:pPr>
     </w:pPrDefault>
   </w:docDefaults>
-  <w:latentStyles w:defLockedState="0" w:defUIPriority="99" w:defSemiHidden="0" w:defUnhideWhenUsed="0" w:defQFormat="0" w:count="371">
+  <w:latentStyles w:defLockedState="0" w:defUIPriority="99" w:defSemiHidden="0" w:defUnhideWhenUsed="0" w:defQFormat="0" w:count="375">
     <w:lsdException w:name="Normal" w:uiPriority="0" w:qFormat="1"/>
     <w:lsdException w:name="heading 1" w:uiPriority="9" w:qFormat="1"/>
     <w:lsdException w:name="heading 2" w:semiHidden="1" w:uiPriority="9" w:unhideWhenUsed="1" w:qFormat="1"/>
@@ -2868,7 +2857,6 @@
     <w:lsdException w:name="HTML Sample" w:semiHidden="1" w:unhideWhenUsed="1"/>
     <w:lsdException w:name="HTML Typewriter" w:semiHidden="1" w:unhideWhenUsed="1"/>
     <w:lsdException w:name="HTML Variable" w:semiHidden="1" w:unhideWhenUsed="1"/>
-    <w:lsdException w:name="Normal Table" w:semiHidden="1" w:unhideWhenUsed="1"/>
     <w:lsdException w:name="annotation subject" w:semiHidden="1" w:unhideWhenUsed="1"/>
     <w:lsdException w:name="No List" w:semiHidden="1" w:unhideWhenUsed="1"/>
     <w:lsdException w:name="Outline List 1" w:semiHidden="1" w:unhideWhenUsed="1"/>
@@ -2912,10 +2900,8 @@
     <w:lsdException w:name="Table Elegant" w:semiHidden="1" w:unhideWhenUsed="1"/>
     <w:lsdException w:name="Table Professional" w:semiHidden="1" w:unhideWhenUsed="1"/>
     <w:lsdException w:name="Table Subtle 1" w:semiHidden="1" w:unhideWhenUsed="1"/>
-    <w:lsdException w:name="Table Subtle 2" w:semiHidden="1" w:unhideWhenUsed="1"/>
     <w:lsdException w:name="Table Web 1" w:semiHidden="1" w:unhideWhenUsed="1"/>
     <w:lsdException w:name="Table Web 2" w:semiHidden="1" w:unhideWhenUsed="1"/>
-    <w:lsdException w:name="Table Web 3" w:semiHidden="1" w:unhideWhenUsed="1"/>
     <w:lsdException w:name="Balloon Text" w:semiHidden="1" w:unhideWhenUsed="1"/>
     <w:lsdException w:name="Table Grid" w:uiPriority="39"/>
     <w:lsdException w:name="Table Theme" w:semiHidden="1" w:unhideWhenUsed="1"/>
@@ -3134,6 +3120,10 @@
     <w:lsdException w:name="List Table 5 Dark Accent 6" w:uiPriority="50"/>
     <w:lsdException w:name="List Table 6 Colorful Accent 6" w:uiPriority="51"/>
     <w:lsdException w:name="List Table 7 Colorful Accent 6" w:uiPriority="52"/>
+    <w:lsdException w:name="Mention" w:semiHidden="1" w:unhideWhenUsed="1"/>
+    <w:lsdException w:name="Smart Hyperlink" w:semiHidden="1" w:unhideWhenUsed="1"/>
+    <w:lsdException w:name="Hashtag" w:semiHidden="1" w:unhideWhenUsed="1"/>
+    <w:lsdException w:name="Unresolved Mention" w:semiHidden="1" w:unhideWhenUsed="1"/>
   </w:latentStyles>
   <w:style w:type="paragraph" w:default="1" w:styleId="Normal">
     <w:name w:val="Normal"/>

</xml_diff>